<commit_message>
created EER diagram and forward engineered create script
</commit_message>
<xml_diff>
--- a/Game JDBC Project Description.docx
+++ b/Game JDBC Project Description.docx
@@ -122,15 +122,7 @@
           <w:rPr>
             <w:rStyle w:val="Hyperlink"/>
           </w:rPr>
-          <w:t>https://youtu.be/d21It</w:t>
-        </w:r>
-        <w:bookmarkStart w:id="0" w:name="_GoBack"/>
-        <w:bookmarkEnd w:id="0"/>
-        <w:r>
-          <w:rPr>
-            <w:rStyle w:val="Hyperlink"/>
-          </w:rPr>
-          <w:t>F0lKJ4</w:t>
+          <w:t>https://youtu.be/d21ItF0lKJ4</w:t>
         </w:r>
       </w:hyperlink>
       <w:r>
@@ -516,15 +508,7 @@
         <w:t>s</w:t>
       </w:r>
       <w:r>
-        <w:t xml:space="preserve"> that successfully compile </w:t>
-      </w:r>
-      <w:proofErr w:type="gramStart"/>
-      <w:r>
-        <w:t>against, and</w:t>
-      </w:r>
-      <w:proofErr w:type="gramEnd"/>
-      <w:r>
-        <w:t xml:space="preserve"> can pass the Unit Tests that have been provided in the </w:t>
+        <w:t xml:space="preserve"> that successfully compile against, and can pass the Unit Tests that have been provided in the </w:t>
       </w:r>
       <w:proofErr w:type="spellStart"/>
       <w:r>
@@ -1171,23 +1155,12 @@
         <w:t xml:space="preserve"> </w:t>
       </w:r>
       <w:r>
-        <w:t xml:space="preserve">will be </w:t>
-      </w:r>
-      <w:proofErr w:type="spellStart"/>
-      <w:r>
-        <w:t>ev</w:t>
-      </w:r>
-      <w:proofErr w:type="spellEnd"/>
-      <w:r>
-        <w:t xml:space="preserve"> </w:t>
-      </w:r>
-      <w:proofErr w:type="spellStart"/>
-      <w:r>
-        <w:t>aluated</w:t>
-      </w:r>
-      <w:proofErr w:type="spellEnd"/>
-      <w:r>
-        <w:t xml:space="preserve"> on a team basis.</w:t>
+        <w:t>will be ev</w:t>
+      </w:r>
+      <w:bookmarkStart w:id="0" w:name="_GoBack"/>
+      <w:bookmarkEnd w:id="0"/>
+      <w:r>
+        <w:t>aluated on a team basis.</w:t>
       </w:r>
       <w:r>
         <w:t xml:space="preserve"> The items marked in </w:t>
@@ -1227,15 +1200,7 @@
         <w:t xml:space="preserve"> team member</w:t>
       </w:r>
       <w:r>
-        <w:t xml:space="preserve"> </w:t>
-      </w:r>
-      <w:proofErr w:type="gramStart"/>
-      <w:r>
-        <w:t>bases</w:t>
-      </w:r>
-      <w:proofErr w:type="gramEnd"/>
-      <w:r>
-        <w:t xml:space="preserve">. </w:t>
+        <w:t xml:space="preserve"> bases. </w:t>
       </w:r>
     </w:p>
     <w:p>
@@ -1532,12 +1497,10 @@
         <w:t xml:space="preserve"> will be configured with the contents of the property file ‘</w:t>
       </w:r>
       <w:proofErr w:type="spellStart"/>
-      <w:proofErr w:type="gramStart"/>
       <w:r>
         <w:t>dbconfig.properties</w:t>
       </w:r>
       <w:proofErr w:type="spellEnd"/>
-      <w:proofErr w:type="gramEnd"/>
       <w:r>
         <w:t xml:space="preserve">’ in the </w:t>
       </w:r>
@@ -1621,15 +1584,7 @@
       </w:r>
       <w:proofErr w:type="spellEnd"/>
       <w:r>
-        <w:t xml:space="preserve"> </w:t>
-      </w:r>
-      <w:proofErr w:type="gramStart"/>
-      <w:r>
-        <w:t>create(</w:t>
-      </w:r>
-      <w:proofErr w:type="gramEnd"/>
-      <w:r>
-        <w:t xml:space="preserve">) methods must throw a </w:t>
+        <w:t xml:space="preserve"> create() methods must throw a </w:t>
       </w:r>
       <w:proofErr w:type="spellStart"/>
       <w:r>
@@ -1739,13 +1694,8 @@
       <w:r>
         <w:t xml:space="preserve"> </w:t>
       </w:r>
-      <w:proofErr w:type="gramStart"/>
-      <w:r>
-        <w:t>create(</w:t>
-      </w:r>
-      <w:proofErr w:type="gramEnd"/>
-      <w:r>
-        <w:t>) methods must return the given entities with the ID attribute assigned the key value provided by the auto-increment primary key column. An example of how this is accomplished in code has been provided.</w:t>
+      <w:r>
+        <w:t>create() methods must return the given entities with the ID attribute assigned the key value provided by the auto-increment primary key column. An example of how this is accomplished in code has been provided.</w:t>
       </w:r>
     </w:p>
     <w:p>
@@ -1791,7 +1741,7 @@
           <w:noProof/>
         </w:rPr>
         <w:drawing>
-          <wp:inline distT="0" distB="0" distL="0" distR="0" wp14:anchorId="42C04648" wp14:editId="0A1A6516">
+          <wp:inline distT="0" distB="0" distL="0" distR="0" wp14:anchorId="5544B1A4" wp14:editId="475FC821">
             <wp:extent cx="5486400" cy="4333875"/>
             <wp:effectExtent l="0" t="0" r="0" b="9525"/>
             <wp:docPr id="1" name="Picture 1"/>
@@ -2371,7 +2321,7 @@
         </w:rPr>
         <w:lastRenderedPageBreak/>
         <w:drawing>
-          <wp:inline distT="0" distB="0" distL="0" distR="0" wp14:anchorId="3E51DD48" wp14:editId="3823E9A7">
+          <wp:inline distT="0" distB="0" distL="0" distR="0" wp14:anchorId="408D74E0" wp14:editId="0DC99BE1">
             <wp:extent cx="5486400" cy="3267075"/>
             <wp:effectExtent l="0" t="0" r="0" b="9525"/>
             <wp:docPr id="14" name="Picture 14"/>
@@ -2596,7 +2546,7 @@
         </w:rPr>
         <w:lastRenderedPageBreak/>
         <w:drawing>
-          <wp:inline distT="0" distB="0" distL="0" distR="0" wp14:anchorId="5ED6F778" wp14:editId="1DE5523D">
+          <wp:inline distT="0" distB="0" distL="0" distR="0" wp14:anchorId="0A6DCCCD" wp14:editId="31568195">
             <wp:extent cx="5486400" cy="3374390"/>
             <wp:effectExtent l="0" t="0" r="0" b="0"/>
             <wp:docPr id="15" name="Picture 15"/>
@@ -2670,15 +2620,7 @@
         <w:t xml:space="preserve"> instances</w:t>
       </w:r>
       <w:r>
-        <w:t xml:space="preserve">. The services </w:t>
-      </w:r>
-      <w:proofErr w:type="gramStart"/>
-      <w:r>
-        <w:t>allows</w:t>
-      </w:r>
-      <w:proofErr w:type="gramEnd"/>
-      <w:r>
-        <w:t xml:space="preserve"> for the retrieval of </w:t>
+        <w:t xml:space="preserve">. The services allows for the retrieval of </w:t>
       </w:r>
       <w:proofErr w:type="spellStart"/>
       <w:r>
@@ -2704,7 +2646,7 @@
           <w:noProof/>
         </w:rPr>
         <w:drawing>
-          <wp:inline distT="0" distB="0" distL="0" distR="0" wp14:anchorId="1CC663B1" wp14:editId="22996E4A">
+          <wp:inline distT="0" distB="0" distL="0" distR="0" wp14:anchorId="5EB5F1F1" wp14:editId="050F88F7">
             <wp:extent cx="5486400" cy="2776855"/>
             <wp:effectExtent l="0" t="0" r="0" b="4445"/>
             <wp:docPr id="16" name="Picture 16"/>
@@ -2771,15 +2713,7 @@
       </w:r>
       <w:proofErr w:type="spellEnd"/>
       <w:r>
-        <w:t xml:space="preserve"> instances. The services </w:t>
-      </w:r>
-      <w:proofErr w:type="gramStart"/>
-      <w:r>
-        <w:t>allows</w:t>
-      </w:r>
-      <w:proofErr w:type="gramEnd"/>
-      <w:r>
-        <w:t xml:space="preserve"> for the retrieval of </w:t>
+        <w:t xml:space="preserve"> instances. The services allows for the retrieval of </w:t>
       </w:r>
       <w:proofErr w:type="spellStart"/>
       <w:r>
@@ -2797,7 +2731,7 @@
           <w:noProof/>
         </w:rPr>
         <w:drawing>
-          <wp:inline distT="0" distB="0" distL="0" distR="0" wp14:anchorId="607E8DF7" wp14:editId="00373A51">
+          <wp:inline distT="0" distB="0" distL="0" distR="0" wp14:anchorId="40061A1D" wp14:editId="45248EB8">
             <wp:extent cx="5486400" cy="2891155"/>
             <wp:effectExtent l="0" t="0" r="0" b="4445"/>
             <wp:docPr id="17" name="Picture 17"/>
@@ -2922,7 +2856,7 @@
           <w:noProof/>
         </w:rPr>
         <w:drawing>
-          <wp:inline distT="0" distB="0" distL="0" distR="0" wp14:anchorId="0ADC77A0" wp14:editId="6BA3450C">
+          <wp:inline distT="0" distB="0" distL="0" distR="0" wp14:anchorId="26840DED" wp14:editId="3316F1D9">
             <wp:extent cx="5486400" cy="2764790"/>
             <wp:effectExtent l="0" t="0" r="0" b="0"/>
             <wp:docPr id="18" name="Picture 18"/>
@@ -2977,7 +2911,7 @@
           <w:noProof/>
         </w:rPr>
         <w:drawing>
-          <wp:inline distT="0" distB="0" distL="0" distR="0" wp14:anchorId="64CE798A" wp14:editId="625BAD7D">
+          <wp:inline distT="0" distB="0" distL="0" distR="0" wp14:anchorId="1248E6E1" wp14:editId="11CDFF70">
             <wp:extent cx="5486400" cy="2879090"/>
             <wp:effectExtent l="0" t="0" r="0" b="0"/>
             <wp:docPr id="19" name="Picture 19"/>
@@ -3036,7 +2970,7 @@
           <w:noProof/>
         </w:rPr>
         <w:drawing>
-          <wp:inline distT="0" distB="0" distL="0" distR="0" wp14:anchorId="32BB3016" wp14:editId="27E7E1DC">
+          <wp:inline distT="0" distB="0" distL="0" distR="0" wp14:anchorId="26CD19EC" wp14:editId="256828FC">
             <wp:extent cx="5486400" cy="2921000"/>
             <wp:effectExtent l="0" t="0" r="0" b="0"/>
             <wp:docPr id="20" name="Picture 20"/>
@@ -3091,7 +3025,7 @@
           <w:noProof/>
         </w:rPr>
         <w:drawing>
-          <wp:inline distT="0" distB="0" distL="0" distR="0" wp14:anchorId="044BA3CF" wp14:editId="3A11F139">
+          <wp:inline distT="0" distB="0" distL="0" distR="0" wp14:anchorId="27F91281" wp14:editId="1947B93B">
             <wp:extent cx="5486400" cy="2534920"/>
             <wp:effectExtent l="0" t="0" r="0" b="0"/>
             <wp:docPr id="21" name="Picture 21"/>
@@ -3147,7 +3081,7 @@
           <w:noProof/>
         </w:rPr>
         <w:drawing>
-          <wp:inline distT="0" distB="0" distL="0" distR="0" wp14:anchorId="49A9BC96" wp14:editId="7C4CB536">
+          <wp:inline distT="0" distB="0" distL="0" distR="0" wp14:anchorId="6F99C228" wp14:editId="78BA5B6F">
             <wp:extent cx="5486400" cy="2936240"/>
             <wp:effectExtent l="0" t="0" r="0" b="0"/>
             <wp:docPr id="23" name="Picture 23"/>
@@ -3540,13 +3474,8 @@
           <w:numId w:val="5"/>
         </w:numPr>
       </w:pPr>
-      <w:proofErr w:type="gramStart"/>
-      <w:r>
-        <w:t>A number of</w:t>
-      </w:r>
-      <w:proofErr w:type="gramEnd"/>
-      <w:r>
-        <w:t xml:space="preserve"> Junit unit test classes </w:t>
+      <w:r>
+        <w:t xml:space="preserve">A number of Junit unit test classes </w:t>
       </w:r>
       <w:r>
         <w:t>that</w:t>
@@ -3566,16 +3495,11 @@
           <w:numId w:val="5"/>
         </w:numPr>
       </w:pPr>
-      <w:proofErr w:type="gramStart"/>
       <w:r>
         <w:t xml:space="preserve">A </w:t>
       </w:r>
       <w:r>
-        <w:t>number of</w:t>
-      </w:r>
-      <w:proofErr w:type="gramEnd"/>
-      <w:r>
-        <w:t xml:space="preserve"> </w:t>
+        <w:t xml:space="preserve">number of </w:t>
       </w:r>
       <w:r>
         <w:t>Junit test class</w:t>
@@ -3678,12 +3602,10 @@
         <w:t xml:space="preserve">: The text file </w:t>
       </w:r>
       <w:proofErr w:type="spellStart"/>
-      <w:proofErr w:type="gramStart"/>
       <w:r>
         <w:t>dbconfiguration.properties</w:t>
       </w:r>
       <w:proofErr w:type="spellEnd"/>
-      <w:proofErr w:type="gramEnd"/>
       <w:r>
         <w:t xml:space="preserve"> contains the </w:t>
       </w:r>
@@ -3817,15 +3739,7 @@
         <w:t>You can use the</w:t>
       </w:r>
       <w:r>
-        <w:t xml:space="preserve"> </w:t>
-      </w:r>
-      <w:proofErr w:type="gramStart"/>
-      <w:r>
-        <w:t>main(</w:t>
-      </w:r>
-      <w:proofErr w:type="gramEnd"/>
-      <w:r>
-        <w:t>)</w:t>
+        <w:t xml:space="preserve"> main()</w:t>
       </w:r>
       <w:r>
         <w:t xml:space="preserve"> application embedded in the </w:t>
@@ -3864,15 +3778,7 @@
       </w:r>
       <w:proofErr w:type="spellEnd"/>
       <w:r>
-        <w:t xml:space="preserve"> </w:t>
-      </w:r>
-      <w:proofErr w:type="gramStart"/>
-      <w:r>
-        <w:t>main(</w:t>
-      </w:r>
-      <w:proofErr w:type="gramEnd"/>
-      <w:r>
-        <w:t>).</w:t>
+        <w:t xml:space="preserve"> main().</w:t>
       </w:r>
     </w:p>
     <w:p>
@@ -3904,7 +3810,6 @@
         </w:rPr>
         <w:t>The schema’s name must be ‘</w:t>
       </w:r>
-      <w:proofErr w:type="gramStart"/>
       <w:r>
         <w:rPr>
           <w:color w:val="FF0000"/>
@@ -3917,7 +3822,6 @@
         </w:rPr>
         <w:t>’</w:t>
       </w:r>
-      <w:proofErr w:type="gramEnd"/>
       <w:r>
         <w:t>.</w:t>
       </w:r>
@@ -4311,15 +4215,7 @@
         </w:rPr>
       </w:pPr>
       <w:r>
-        <w:t xml:space="preserve">A testing utility class “TestingUtil.java” will be found in the Student Development project. This utility class is used to automate the identification of active primary key values (IDs) in the player and games tables. In some </w:t>
-      </w:r>
-      <w:proofErr w:type="gramStart"/>
-      <w:r>
-        <w:t>cases</w:t>
-      </w:r>
-      <w:proofErr w:type="gramEnd"/>
-      <w:r>
-        <w:t xml:space="preserve"> this utility class will be unable to identify actual ID values and the values provided in the Test Cases must be changed to reflect the values found in these tables. </w:t>
+        <w:t xml:space="preserve">A testing utility class “TestingUtil.java” will be found in the Student Development project. This utility class is used to automate the identification of active primary key values (IDs) in the player and games tables. In some cases this utility class will be unable to identify actual ID values and the values provided in the Test Cases must be changed to reflect the values found in these tables. </w:t>
       </w:r>
     </w:p>
     <w:p>
@@ -4489,15 +4385,7 @@
     </w:p>
     <w:p>
       <w:r>
-        <w:t xml:space="preserve">This error is </w:t>
-      </w:r>
-      <w:proofErr w:type="gramStart"/>
-      <w:r>
-        <w:t>due to the fact that</w:t>
-      </w:r>
-      <w:proofErr w:type="gramEnd"/>
-      <w:r>
-        <w:t xml:space="preserve"> file names are case insensitive on Windows and case sensitive on Linux. Nothing to do with AWS specifically. </w:t>
+        <w:t xml:space="preserve">This error is due to the fact that file names are case insensitive on Windows and case sensitive on Linux. Nothing to do with AWS specifically. </w:t>
       </w:r>
     </w:p>
     <w:p>
@@ -4565,15 +4453,7 @@
         <w:t>I found that if you leave a space at the end of the URL</w:t>
       </w:r>
       <w:r>
-        <w:t xml:space="preserve"> line in the </w:t>
-      </w:r>
-      <w:proofErr w:type="gramStart"/>
-      <w:r>
-        <w:t>properties</w:t>
-      </w:r>
-      <w:proofErr w:type="gramEnd"/>
-      <w:r>
-        <w:t xml:space="preserve"> configuration file</w:t>
+        <w:t xml:space="preserve"> line in the properties configuration file</w:t>
       </w:r>
       <w:r>
         <w:t xml:space="preserve"> (…/</w:t>
@@ -4613,13 +4493,8 @@
       </w:r>
     </w:p>
     <w:p>
-      <w:proofErr w:type="gramStart"/>
-      <w:r>
-        <w:t>com.mysql</w:t>
-      </w:r>
-      <w:proofErr w:type="gramEnd"/>
-      <w:r>
-        <w:t>.jdbc.exceptions.jdbc4.My</w:t>
+      <w:r>
+        <w:t>com.mysql.jdbc.exceptions.jdbc4.My</w:t>
       </w:r>
       <w:r>
         <w:t>SQLTransactionRollbackException</w:t>
@@ -4632,15 +4507,7 @@
     </w:p>
     <w:p>
       <w:r>
-        <w:t xml:space="preserve">I’ve </w:t>
-      </w:r>
-      <w:proofErr w:type="gramStart"/>
-      <w:r>
-        <w:t>looked into</w:t>
-      </w:r>
-      <w:proofErr w:type="gramEnd"/>
-      <w:r>
-        <w:t xml:space="preserve"> this error and can find nothing wrong with my implementation. My advice is that if your team experiences this error under the above conditions, you can ignore it. </w:t>
+        <w:t xml:space="preserve">I’ve looked into this error and can find nothing wrong with my implementation. My advice is that if your team experiences this error under the above conditions, you can ignore it. </w:t>
       </w:r>
     </w:p>
     <w:p>
@@ -4700,15 +4567,7 @@
         </w:numPr>
       </w:pPr>
       <w:r>
-        <w:t xml:space="preserve">You can select individual JUnit test cases (Test Classes), right click, and select “Run </w:t>
-      </w:r>
-      <w:proofErr w:type="gramStart"/>
-      <w:r>
-        <w:t>As</w:t>
-      </w:r>
-      <w:proofErr w:type="gramEnd"/>
-      <w:r>
-        <w:t xml:space="preserve"> JUnit Test”. This can also be done on a package to run all the tests in the package or on the project to run all test cases in the project. </w:t>
+        <w:t xml:space="preserve">You can select individual JUnit test cases (Test Classes), right click, and select “Run As JUnit Test”. This can also be done on a package to run all the tests in the package or on the project to run all test cases in the project. </w:t>
       </w:r>
     </w:p>
     <w:p>
@@ -4781,7 +4640,7 @@
           <w:noProof/>
         </w:rPr>
         <w:drawing>
-          <wp:inline distT="0" distB="0" distL="0" distR="0" wp14:anchorId="358A0BCB" wp14:editId="0BF32EDC">
+          <wp:inline distT="0" distB="0" distL="0" distR="0" wp14:anchorId="2052A88A" wp14:editId="1E186950">
             <wp:extent cx="3971925" cy="2578356"/>
             <wp:effectExtent l="0" t="0" r="0" b="0"/>
             <wp:docPr id="2" name="Picture 2"/>
@@ -4855,7 +4714,7 @@
           <w:noProof/>
         </w:rPr>
         <w:drawing>
-          <wp:inline distT="0" distB="0" distL="0" distR="0" wp14:anchorId="2E13AE4D" wp14:editId="441290D2">
+          <wp:inline distT="0" distB="0" distL="0" distR="0" wp14:anchorId="298CD7DD" wp14:editId="1B41FCCC">
             <wp:extent cx="3454271" cy="4086225"/>
             <wp:effectExtent l="0" t="0" r="0" b="0"/>
             <wp:docPr id="4" name="Picture 4"/>
@@ -4941,15 +4800,7 @@
         <w:t>. It is very important that this option is selected</w:t>
       </w:r>
       <w:r>
-        <w:t xml:space="preserve"> so that the project files are removed from </w:t>
-      </w:r>
-      <w:proofErr w:type="gramStart"/>
-      <w:r>
-        <w:t>you</w:t>
-      </w:r>
-      <w:proofErr w:type="gramEnd"/>
-      <w:r>
-        <w:t xml:space="preserve"> workspace </w:t>
+        <w:t xml:space="preserve"> so that the project files are removed from you workspace </w:t>
       </w:r>
     </w:p>
     <w:p>
@@ -4962,7 +4813,7 @@
         </w:rPr>
         <w:lastRenderedPageBreak/>
         <w:drawing>
-          <wp:inline distT="0" distB="0" distL="0" distR="0" wp14:anchorId="3031A6F7" wp14:editId="7BDF0FB1">
+          <wp:inline distT="0" distB="0" distL="0" distR="0" wp14:anchorId="4D8BEAD6" wp14:editId="0BBCED96">
             <wp:extent cx="4543425" cy="1887220"/>
             <wp:effectExtent l="0" t="0" r="9525" b="0"/>
             <wp:docPr id="27" name="Picture 27"/>
@@ -5048,15 +4899,7 @@
     </w:p>
     <w:p>
       <w:r>
-        <w:t xml:space="preserve">The process for importing the template project is a </w:t>
-      </w:r>
-      <w:proofErr w:type="gramStart"/>
-      <w:r>
-        <w:t>follows</w:t>
-      </w:r>
-      <w:proofErr w:type="gramEnd"/>
-      <w:r>
-        <w:t>.</w:t>
+        <w:t>The process for importing the template project is a follows.</w:t>
       </w:r>
     </w:p>
     <w:p>
@@ -5070,7 +4913,7 @@
           <w:noProof/>
         </w:rPr>
         <w:drawing>
-          <wp:inline distT="0" distB="0" distL="0" distR="0" wp14:anchorId="376A01D2" wp14:editId="78D4AD54">
+          <wp:inline distT="0" distB="0" distL="0" distR="0" wp14:anchorId="69F33ECC" wp14:editId="33BD17DD">
             <wp:extent cx="3653746" cy="3823911"/>
             <wp:effectExtent l="0" t="0" r="4445" b="5715"/>
             <wp:docPr id="28" name="Picture 28"/>
@@ -5177,7 +5020,7 @@
           <w:noProof/>
         </w:rPr>
         <w:drawing>
-          <wp:inline distT="0" distB="0" distL="0" distR="0" wp14:anchorId="7037AA1E" wp14:editId="22863291">
+          <wp:inline distT="0" distB="0" distL="0" distR="0" wp14:anchorId="78494782" wp14:editId="2E493858">
             <wp:extent cx="4629150" cy="4956463"/>
             <wp:effectExtent l="0" t="0" r="0" b="0"/>
             <wp:docPr id="22" name="Picture 22"/>
@@ -6558,7 +6401,7 @@
     </w:rPrDefault>
     <w:pPrDefault/>
   </w:docDefaults>
-  <w:latentStyles w:defLockedState="0" w:defUIPriority="0" w:defSemiHidden="0" w:defUnhideWhenUsed="0" w:defQFormat="0" w:count="377">
+  <w:latentStyles w:defLockedState="0" w:defUIPriority="0" w:defSemiHidden="0" w:defUnhideWhenUsed="0" w:defQFormat="0" w:count="376">
     <w:lsdException w:name="Normal" w:qFormat="1"/>
     <w:lsdException w:name="heading 1" w:qFormat="1"/>
     <w:lsdException w:name="heading 2" w:qFormat="1"/>
@@ -6700,8 +6543,11 @@
     <w:lsdException w:name="Table 3D effects 3" w:semiHidden="1" w:unhideWhenUsed="1"/>
     <w:lsdException w:name="Table Contemporary" w:semiHidden="1" w:unhideWhenUsed="1"/>
     <w:lsdException w:name="Table Elegant" w:semiHidden="1" w:unhideWhenUsed="1"/>
+    <w:lsdException w:name="Table Professional" w:semiHidden="1" w:unhideWhenUsed="1"/>
     <w:lsdException w:name="Table Subtle 1" w:semiHidden="1" w:unhideWhenUsed="1"/>
     <w:lsdException w:name="Table Subtle 2" w:semiHidden="1" w:unhideWhenUsed="1"/>
+    <w:lsdException w:name="Table Web 1" w:semiHidden="1" w:unhideWhenUsed="1"/>
+    <w:lsdException w:name="Table Web 2" w:semiHidden="1" w:unhideWhenUsed="1"/>
     <w:lsdException w:name="Table Web 3" w:semiHidden="1" w:unhideWhenUsed="1"/>
     <w:lsdException w:name="Balloon Text" w:semiHidden="1" w:unhideWhenUsed="1"/>
     <w:lsdException w:name="Table Theme" w:semiHidden="1" w:unhideWhenUsed="1"/>
@@ -6925,7 +6771,6 @@
     <w:lsdException w:name="Hashtag" w:semiHidden="1" w:uiPriority="99" w:unhideWhenUsed="1"/>
     <w:lsdException w:name="Unresolved Mention" w:semiHidden="1" w:uiPriority="99" w:unhideWhenUsed="1"/>
     <w:lsdException w:name="Smart Link" w:semiHidden="1" w:uiPriority="99" w:unhideWhenUsed="1"/>
-    <w:lsdException w:name="Smart Link Error" w:semiHidden="1" w:uiPriority="99" w:unhideWhenUsed="1"/>
   </w:latentStyles>
   <w:style w:type="paragraph" w:default="1" w:styleId="Normal">
     <w:name w:val="Normal"/>
@@ -7443,7 +7288,7 @@
 </file>
 
 <file path=customXml/itemProps1.xml><?xml version="1.0" encoding="utf-8"?>
-<ds:datastoreItem xmlns:ds="http://schemas.openxmlformats.org/officeDocument/2006/customXml" ds:itemID="{F0543AE0-6AF0-4BA7-A71B-9FF97914FB9B}">
+<ds:datastoreItem xmlns:ds="http://schemas.openxmlformats.org/officeDocument/2006/customXml" ds:itemID="{AAA90496-6988-49DA-9172-B4768DEC28C2}">
   <ds:schemaRefs>
     <ds:schemaRef ds:uri="http://schemas.openxmlformats.org/officeDocument/2006/bibliography"/>
   </ds:schemaRefs>

</xml_diff>